<commit_message>
DataCache service, warning modal
</commit_message>
<xml_diff>
--- a/ToDo.docx
+++ b/ToDo.docx
@@ -18,7 +18,7 @@
           <w:sz w:val="36"/>
           <w:szCs w:val="36"/>
         </w:rPr>
-        <w:t>Frontend</w:t>
+        <w:t>ToDo – Full release</w:t>
       </w:r>
     </w:p>
     <w:p>
@@ -29,18 +29,18 @@
           <w:numId w:val="2"/>
         </w:numPr>
         <w:rPr>
-          <w:color w:val="70AD47" w:themeColor="accent6"/>
+          <w:color w:val="000000" w:themeColor="text1"/>
           <w:sz w:val="24"/>
           <w:szCs w:val="24"/>
         </w:rPr>
       </w:pPr>
       <w:r>
         <w:rPr>
-          <w:color w:val="70AD47" w:themeColor="accent6"/>
-          <w:sz w:val="24"/>
-          <w:szCs w:val="24"/>
-        </w:rPr>
-        <w:t>Fix exercise kebab</w:t>
+          <w:color w:val="000000" w:themeColor="text1"/>
+          <w:sz w:val="24"/>
+          <w:szCs w:val="24"/>
+        </w:rPr>
+        <w:t>Feedback – pump</w:t>
       </w:r>
     </w:p>
     <w:p>
@@ -51,18 +51,18 @@
           <w:numId w:val="2"/>
         </w:numPr>
         <w:rPr>
-          <w:color w:val="70AD47" w:themeColor="accent6"/>
+          <w:color w:val="000000" w:themeColor="text1"/>
           <w:sz w:val="24"/>
           <w:szCs w:val="24"/>
         </w:rPr>
       </w:pPr>
       <w:r>
         <w:rPr>
-          <w:color w:val="70AD47" w:themeColor="accent6"/>
-          <w:sz w:val="24"/>
-          <w:szCs w:val="24"/>
-        </w:rPr>
-        <w:t>Make title kebab bigger</w:t>
+          <w:color w:val="000000" w:themeColor="text1"/>
+          <w:sz w:val="24"/>
+          <w:szCs w:val="24"/>
+        </w:rPr>
+        <w:t>Feedback – joint pain</w:t>
       </w:r>
     </w:p>
     <w:p>
@@ -73,18 +73,39 @@
           <w:numId w:val="2"/>
         </w:numPr>
         <w:rPr>
-          <w:color w:val="70AD47" w:themeColor="accent6"/>
-          <w:sz w:val="24"/>
-          <w:szCs w:val="24"/>
+          <w:color w:val="000000" w:themeColor="text1"/>
+          <w:sz w:val="24"/>
+          <w:szCs w:val="24"/>
+        </w:rPr>
+      </w:pPr>
+    </w:p>
+    <w:p>
+      <w:pPr>
+        <w:rPr>
+          <w:b/>
+          <w:bCs/>
+          <w:sz w:val="36"/>
+          <w:szCs w:val="36"/>
+        </w:rPr>
+      </w:pPr>
+    </w:p>
+    <w:p>
+      <w:pPr>
+        <w:rPr>
+          <w:b/>
+          <w:bCs/>
+          <w:sz w:val="36"/>
+          <w:szCs w:val="36"/>
         </w:rPr>
       </w:pPr>
       <w:r>
         <w:rPr>
-          <w:color w:val="70AD47" w:themeColor="accent6"/>
-          <w:sz w:val="24"/>
-          <w:szCs w:val="24"/>
-        </w:rPr>
-        <w:t>Close muscle group modal after choosing a group</w:t>
+          <w:b/>
+          <w:bCs/>
+          <w:sz w:val="36"/>
+          <w:szCs w:val="36"/>
+        </w:rPr>
+        <w:t>Frontend</w:t>
       </w:r>
     </w:p>
     <w:p>
@@ -106,7 +127,7 @@
           <w:sz w:val="24"/>
           <w:szCs w:val="24"/>
         </w:rPr>
-        <w:t>Remove fade in timer modal</w:t>
+        <w:t>Fix exercise kebab</w:t>
       </w:r>
     </w:p>
     <w:p>
@@ -128,7 +149,94 @@
           <w:sz w:val="24"/>
           <w:szCs w:val="24"/>
         </w:rPr>
+        <w:t>Make title kebab bigger</w:t>
+      </w:r>
+    </w:p>
+    <w:p>
+      <w:pPr>
+        <w:pStyle w:val="Lijstalinea"/>
+        <w:numPr>
+          <w:ilvl w:val="0"/>
+          <w:numId w:val="2"/>
+        </w:numPr>
+        <w:rPr>
+          <w:color w:val="70AD47" w:themeColor="accent6"/>
+          <w:sz w:val="24"/>
+          <w:szCs w:val="24"/>
+        </w:rPr>
+      </w:pPr>
+      <w:r>
+        <w:rPr>
+          <w:color w:val="70AD47" w:themeColor="accent6"/>
+          <w:sz w:val="24"/>
+          <w:szCs w:val="24"/>
+        </w:rPr>
+        <w:t>Close muscle group modal after choosing a group</w:t>
+      </w:r>
+    </w:p>
+    <w:p>
+      <w:pPr>
+        <w:pStyle w:val="Lijstalinea"/>
+        <w:numPr>
+          <w:ilvl w:val="0"/>
+          <w:numId w:val="2"/>
+        </w:numPr>
+        <w:rPr>
+          <w:color w:val="70AD47" w:themeColor="accent6"/>
+          <w:sz w:val="24"/>
+          <w:szCs w:val="24"/>
+        </w:rPr>
+      </w:pPr>
+      <w:r>
+        <w:rPr>
+          <w:color w:val="70AD47" w:themeColor="accent6"/>
+          <w:sz w:val="24"/>
+          <w:szCs w:val="24"/>
+        </w:rPr>
+        <w:t>Remove fade in timer modal</w:t>
+      </w:r>
+    </w:p>
+    <w:p>
+      <w:pPr>
+        <w:pStyle w:val="Lijstalinea"/>
+        <w:numPr>
+          <w:ilvl w:val="0"/>
+          <w:numId w:val="2"/>
+        </w:numPr>
+        <w:rPr>
+          <w:color w:val="70AD47" w:themeColor="accent6"/>
+          <w:sz w:val="24"/>
+          <w:szCs w:val="24"/>
+        </w:rPr>
+      </w:pPr>
+      <w:r>
+        <w:rPr>
+          <w:color w:val="70AD47" w:themeColor="accent6"/>
+          <w:sz w:val="24"/>
+          <w:szCs w:val="24"/>
+        </w:rPr>
         <w:t>Fix invisible set when sliding</w:t>
+      </w:r>
+    </w:p>
+    <w:p>
+      <w:pPr>
+        <w:pStyle w:val="Lijstalinea"/>
+        <w:numPr>
+          <w:ilvl w:val="0"/>
+          <w:numId w:val="2"/>
+        </w:numPr>
+        <w:rPr>
+          <w:color w:val="70AD47" w:themeColor="accent6"/>
+          <w:sz w:val="24"/>
+          <w:szCs w:val="24"/>
+        </w:rPr>
+      </w:pPr>
+      <w:r>
+        <w:rPr>
+          <w:sz w:val="24"/>
+          <w:szCs w:val="24"/>
+        </w:rPr>
+        <w:t>Fix the warning-modal</w:t>
       </w:r>
     </w:p>
     <w:p>

</xml_diff>